<commit_message>
first update of the capsules requirements
</commit_message>
<xml_diff>
--- a/TablaAnalisisDeRequerimientos.docx
+++ b/TablaAnalisisDeRequerimientos.docx
@@ -402,7 +402,21 @@
                 <w:rFonts w:ascii="Times New Roman" w:eastAsia="Arial" w:hAnsi="Times New Roman" w:cs="Times New Roman"/>
                 <w:bCs/>
               </w:rPr>
-              <w:t xml:space="preserve">. Mostrar las lecciones aprendidas </w:t>
+              <w:t>. Mostrar l</w:t>
+            </w:r>
+            <w:r>
+              <w:rPr>
+                <w:rFonts w:ascii="Times New Roman" w:eastAsia="Arial" w:hAnsi="Times New Roman" w:cs="Times New Roman"/>
+                <w:bCs/>
+              </w:rPr>
+              <w:t>istado de</w:t>
+            </w:r>
+            <w:r>
+              <w:rPr>
+                <w:rFonts w:ascii="Times New Roman" w:eastAsia="Arial" w:hAnsi="Times New Roman" w:cs="Times New Roman"/>
+                <w:bCs/>
+              </w:rPr>
+              <w:t xml:space="preserve"> lecciones aprendidas </w:t>
             </w:r>
             <w:r>
               <w:rPr>
@@ -1082,61 +1096,80 @@
                 <w:rFonts w:ascii="Times New Roman" w:hAnsi="Times New Roman" w:cs="Times New Roman"/>
                 <w:bCs/>
               </w:rPr>
-              <w:t xml:space="preserve">Este tiene el propósito de guardar hasta 10 proyecto, y a la creación de una se debe almacenar el nombre </w:t>
-            </w:r>
-            <w:r>
-              <w:rPr>
-                <w:rFonts w:ascii="Times New Roman" w:hAnsi="Times New Roman" w:cs="Times New Roman"/>
-                <w:bCs/>
-              </w:rPr>
-              <w:t xml:space="preserve">del proyecto. También, se debe guardar el nombre del Cliente y su número, asi mismo para los gerentes de servicios. La fecha inicial y la real del proyecto se guarda de forma automática desde su creación </w:t>
-            </w:r>
-          </w:p>
-          <w:p>
-            <w:pPr>
-              <w:rPr>
-                <w:rFonts w:ascii="Times New Roman" w:hAnsi="Times New Roman" w:cs="Times New Roman"/>
-                <w:bCs/>
-              </w:rPr>
-            </w:pPr>
-          </w:p>
-          <w:p>
-            <w:pPr>
-              <w:rPr>
-                <w:rFonts w:ascii="Times New Roman" w:hAnsi="Times New Roman" w:cs="Times New Roman"/>
-                <w:bCs/>
-              </w:rPr>
-            </w:pPr>
-            <w:r>
-              <w:rPr>
-                <w:rFonts w:ascii="Times New Roman" w:hAnsi="Times New Roman" w:cs="Times New Roman"/>
-                <w:bCs/>
-              </w:rPr>
-              <w:t>El sistema tendrá un condicional, para reconocer si la perso</w:t>
-            </w:r>
-            <w:r>
-              <w:rPr>
-                <w:rFonts w:ascii="Times New Roman" w:hAnsi="Times New Roman" w:cs="Times New Roman"/>
-                <w:bCs/>
-              </w:rPr>
-              <w:t xml:space="preserve">na es </w:t>
-            </w:r>
-            <w:proofErr w:type="gramStart"/>
-            <w:r>
-              <w:rPr>
-                <w:rFonts w:ascii="Times New Roman" w:hAnsi="Times New Roman" w:cs="Times New Roman"/>
-                <w:bCs/>
-              </w:rPr>
-              <w:t>el clientes</w:t>
-            </w:r>
-            <w:proofErr w:type="gramEnd"/>
-            <w:r>
-              <w:rPr>
-                <w:rFonts w:ascii="Times New Roman" w:hAnsi="Times New Roman" w:cs="Times New Roman"/>
-                <w:bCs/>
-              </w:rPr>
-              <w:t xml:space="preserve"> o los gerentes para guardar en sus respectivas variables.</w:t>
-            </w:r>
+              <w:t xml:space="preserve">El sistema permitirá la creación de cada proyecto, cada vez que se registra un proyecto el sistema debe pedir el nombre del </w:t>
+            </w:r>
+            <w:r>
+              <w:rPr>
+                <w:rFonts w:ascii="Times New Roman" w:hAnsi="Times New Roman" w:cs="Times New Roman"/>
+                <w:bCs/>
+              </w:rPr>
+              <w:t>proyecto y</w:t>
+            </w:r>
+            <w:r>
+              <w:rPr>
+                <w:rFonts w:ascii="Times New Roman" w:hAnsi="Times New Roman" w:cs="Times New Roman"/>
+                <w:bCs/>
+              </w:rPr>
+              <w:t xml:space="preserve"> la inversión de cada uno. </w:t>
+            </w:r>
+            <w:r>
+              <w:rPr>
+                <w:rFonts w:ascii="Times New Roman" w:hAnsi="Times New Roman" w:cs="Times New Roman"/>
+                <w:bCs/>
+              </w:rPr>
+              <w:t>Además,</w:t>
+            </w:r>
+            <w:r>
+              <w:rPr>
+                <w:rFonts w:ascii="Times New Roman" w:hAnsi="Times New Roman" w:cs="Times New Roman"/>
+                <w:bCs/>
+              </w:rPr>
+              <w:t xml:space="preserve"> se debe registrar el nombre y teléfono del cliente y el de los gerentes. </w:t>
+            </w:r>
+          </w:p>
+          <w:p>
+            <w:pPr>
+              <w:rPr>
+                <w:rFonts w:ascii="Times New Roman" w:hAnsi="Times New Roman" w:cs="Times New Roman"/>
+                <w:bCs/>
+              </w:rPr>
+            </w:pPr>
+            <w:r>
+              <w:rPr>
+                <w:rFonts w:ascii="Times New Roman" w:hAnsi="Times New Roman" w:cs="Times New Roman"/>
+                <w:bCs/>
+              </w:rPr>
+              <w:t xml:space="preserve">El </w:t>
+            </w:r>
+            <w:r>
+              <w:rPr>
+                <w:rFonts w:ascii="Times New Roman" w:hAnsi="Times New Roman" w:cs="Times New Roman"/>
+                <w:bCs/>
+              </w:rPr>
+              <w:t xml:space="preserve">nombre que daca proyecto deben ser diferente, para evitar </w:t>
+            </w:r>
+            <w:r>
+              <w:rPr>
+                <w:rFonts w:ascii="Times New Roman" w:hAnsi="Times New Roman" w:cs="Times New Roman"/>
+                <w:bCs/>
+              </w:rPr>
+              <w:t xml:space="preserve">confusiones </w:t>
+            </w:r>
+            <w:r>
+              <w:rPr>
+                <w:rFonts w:ascii="Times New Roman" w:hAnsi="Times New Roman" w:cs="Times New Roman"/>
+                <w:bCs/>
+              </w:rPr>
+              <w:t>futuras.</w:t>
+            </w:r>
+          </w:p>
+          <w:p>
+            <w:pPr>
+              <w:rPr>
+                <w:rFonts w:ascii="Times New Roman" w:hAnsi="Times New Roman" w:cs="Times New Roman"/>
+                <w:bCs/>
+              </w:rPr>
+            </w:pPr>
           </w:p>
         </w:tc>
       </w:tr>
@@ -1381,7 +1414,7 @@
                 <w:rFonts w:ascii="Times New Roman" w:hAnsi="Times New Roman" w:cs="Times New Roman"/>
                 <w:bCs/>
               </w:rPr>
-              <w:t>NamePerson</w:t>
+              <w:t>budget</w:t>
             </w:r>
             <w:proofErr w:type="spellEnd"/>
           </w:p>
@@ -1398,13 +1431,15 @@
                 <w:bCs/>
               </w:rPr>
             </w:pPr>
-            <w:r>
-              <w:rPr>
-                <w:rFonts w:ascii="Times New Roman" w:hAnsi="Times New Roman" w:cs="Times New Roman"/>
-                <w:bCs/>
-              </w:rPr>
-              <w:t>String</w:t>
-            </w:r>
+            <w:proofErr w:type="spellStart"/>
+            <w:r>
+              <w:rPr>
+                <w:rFonts w:ascii="Times New Roman" w:hAnsi="Times New Roman" w:cs="Times New Roman"/>
+                <w:bCs/>
+              </w:rPr>
+              <w:t>double</w:t>
+            </w:r>
+            <w:proofErr w:type="spellEnd"/>
           </w:p>
         </w:tc>
         <w:tc>
@@ -1424,7 +1459,7 @@
                 <w:rFonts w:ascii="Times New Roman" w:hAnsi="Times New Roman" w:cs="Times New Roman"/>
                 <w:bCs/>
               </w:rPr>
-              <w:t>Máximo 30 caracteres, solamente letras</w:t>
+              <w:t>Se acepta solamente valoras flotantes</w:t>
             </w:r>
           </w:p>
         </w:tc>
@@ -1477,6 +1512,102 @@
                 <w:rFonts w:ascii="Times New Roman" w:hAnsi="Times New Roman" w:cs="Times New Roman"/>
                 <w:bCs/>
               </w:rPr>
+              <w:t>NamePerson</w:t>
+            </w:r>
+            <w:proofErr w:type="spellEnd"/>
+          </w:p>
+        </w:tc>
+        <w:tc>
+          <w:tcPr>
+            <w:tcW w:w="2271" w:type="dxa"/>
+            <w:vAlign w:val="center"/>
+          </w:tcPr>
+          <w:p>
+            <w:pPr>
+              <w:rPr>
+                <w:rFonts w:ascii="Times New Roman" w:hAnsi="Times New Roman" w:cs="Times New Roman"/>
+                <w:bCs/>
+              </w:rPr>
+            </w:pPr>
+            <w:r>
+              <w:rPr>
+                <w:rFonts w:ascii="Times New Roman" w:hAnsi="Times New Roman" w:cs="Times New Roman"/>
+                <w:bCs/>
+              </w:rPr>
+              <w:t>String</w:t>
+            </w:r>
+          </w:p>
+        </w:tc>
+        <w:tc>
+          <w:tcPr>
+            <w:tcW w:w="2271" w:type="dxa"/>
+            <w:vAlign w:val="center"/>
+          </w:tcPr>
+          <w:p>
+            <w:pPr>
+              <w:rPr>
+                <w:rFonts w:ascii="Times New Roman" w:hAnsi="Times New Roman" w:cs="Times New Roman"/>
+                <w:bCs/>
+              </w:rPr>
+            </w:pPr>
+            <w:r>
+              <w:rPr>
+                <w:rFonts w:ascii="Times New Roman" w:hAnsi="Times New Roman" w:cs="Times New Roman"/>
+                <w:bCs/>
+              </w:rPr>
+              <w:t>Máximo 30 caracteres, solamente letras</w:t>
+            </w:r>
+          </w:p>
+        </w:tc>
+      </w:tr>
+      <w:tr>
+        <w:trPr>
+          <w:trHeight w:val="270"/>
+          <w:tblHeader/>
+        </w:trPr>
+        <w:tc>
+          <w:tcPr>
+            <w:tcW w:w="2271" w:type="dxa"/>
+            <w:vMerge/>
+            <w:shd w:val="clear" w:color="auto" w:fill="D9E2F3"/>
+            <w:vAlign w:val="center"/>
+          </w:tcPr>
+          <w:p>
+            <w:pPr>
+              <w:widowControl w:val="0"/>
+              <w:pBdr>
+                <w:top w:val="nil"/>
+                <w:left w:val="nil"/>
+                <w:bottom w:val="nil"/>
+                <w:right w:val="nil"/>
+                <w:between w:val="nil"/>
+              </w:pBdr>
+              <w:spacing w:line="276" w:lineRule="auto"/>
+              <w:rPr>
+                <w:rFonts w:ascii="Times New Roman" w:hAnsi="Times New Roman" w:cs="Times New Roman"/>
+                <w:bCs/>
+              </w:rPr>
+            </w:pPr>
+          </w:p>
+        </w:tc>
+        <w:tc>
+          <w:tcPr>
+            <w:tcW w:w="2271" w:type="dxa"/>
+            <w:vAlign w:val="center"/>
+          </w:tcPr>
+          <w:p>
+            <w:pPr>
+              <w:rPr>
+                <w:rFonts w:ascii="Times New Roman" w:hAnsi="Times New Roman" w:cs="Times New Roman"/>
+                <w:bCs/>
+              </w:rPr>
+            </w:pPr>
+            <w:proofErr w:type="spellStart"/>
+            <w:r>
+              <w:rPr>
+                <w:rFonts w:ascii="Times New Roman" w:hAnsi="Times New Roman" w:cs="Times New Roman"/>
+                <w:bCs/>
+              </w:rPr>
               <w:t>PhonePerson</w:t>
             </w:r>
             <w:proofErr w:type="spellEnd"/>
@@ -1569,6 +1700,7 @@
               <w:rPr>
                 <w:rFonts w:ascii="Times New Roman" w:hAnsi="Times New Roman" w:cs="Times New Roman"/>
                 <w:bCs/>
+                <w:u w:val="single"/>
               </w:rPr>
             </w:pPr>
             <w:r>
@@ -3695,6 +3827,7 @@
     </w:p>
     <w:tbl>
       <w:tblPr>
+        <w:tblpPr w:leftFromText="141" w:rightFromText="141" w:vertAnchor="page" w:horzAnchor="margin" w:tblpY="661"/>
         <w:tblW w:w="0" w:type="auto"/>
         <w:tblCellMar>
           <w:top w:w="15" w:type="dxa"/>
@@ -3774,17 +3907,31 @@
           </w:tcPr>
           <w:p>
             <w:pPr>
-              <w:rPr>
-                <w:rFonts w:ascii="Times New Roman" w:eastAsia="Times New Roman" w:hAnsi="Times New Roman" w:cs="Times New Roman"/>
-                <w:bCs/>
-              </w:rPr>
-            </w:pPr>
-            <w:r>
-              <w:rPr>
-                <w:rFonts w:ascii="Times New Roman" w:eastAsia="Times New Roman" w:hAnsi="Times New Roman" w:cs="Times New Roman"/>
-                <w:bCs/>
-              </w:rPr>
-              <w:t>4.Aprobacion de capsulas</w:t>
+              <w:pStyle w:val="Prrafodelista"/>
+              <w:numPr>
+                <w:ilvl w:val="0"/>
+                <w:numId w:val="5"/>
+              </w:numPr>
+              <w:rPr>
+                <w:rFonts w:ascii="Times New Roman" w:eastAsia="Times New Roman" w:hAnsi="Times New Roman" w:cs="Times New Roman"/>
+                <w:bCs/>
+              </w:rPr>
+            </w:pPr>
+            <w:proofErr w:type="spellStart"/>
+            <w:r>
+              <w:rPr>
+                <w:rFonts w:ascii="Times New Roman" w:eastAsia="Times New Roman" w:hAnsi="Times New Roman" w:cs="Times New Roman"/>
+                <w:bCs/>
+              </w:rPr>
+              <w:t>Aprobacion</w:t>
+            </w:r>
+            <w:proofErr w:type="spellEnd"/>
+            <w:r>
+              <w:rPr>
+                <w:rFonts w:ascii="Times New Roman" w:eastAsia="Times New Roman" w:hAnsi="Times New Roman" w:cs="Times New Roman"/>
+                <w:bCs/>
+              </w:rPr>
+              <w:t xml:space="preserve"> de capsulas</w:t>
             </w:r>
           </w:p>
         </w:tc>
@@ -3864,19 +4011,7 @@
               <w:rPr>
                 <w:bCs/>
               </w:rPr>
-              <w:t xml:space="preserve">Habrá una interfaz de las capsulas y al ingresar el identificador de este, se </w:t>
-            </w:r>
-            <w:r>
-              <w:rPr>
-                <w:bCs/>
-              </w:rPr>
-              <w:t>aprobará</w:t>
-            </w:r>
-            <w:r>
-              <w:rPr>
-                <w:bCs/>
-              </w:rPr>
-              <w:t xml:space="preserve"> la capsula en la base de datos, y al ser esta acción se registrará automáticamente su real fecha final</w:t>
+              <w:t>Habrá una interfaz de las capsulas y al ingresar el identificador de este, se aprobará la capsula en la base de datos, y al ser esta acción se registrará automáticamente su real fecha final</w:t>
             </w:r>
           </w:p>
         </w:tc>
@@ -4263,23 +4398,7 @@
                 <w:rFonts w:ascii="Times New Roman" w:hAnsi="Times New Roman" w:cs="Times New Roman"/>
                 <w:bCs/>
               </w:rPr>
-              <w:t xml:space="preserve">El sistema deberá enviar esta información en su base de datos, y mostrar un mensaje si se </w:t>
-            </w:r>
-            <w:proofErr w:type="spellStart"/>
-            <w:r>
-              <w:rPr>
-                <w:rFonts w:ascii="Times New Roman" w:hAnsi="Times New Roman" w:cs="Times New Roman"/>
-                <w:bCs/>
-              </w:rPr>
-              <w:t>realizo</w:t>
-            </w:r>
-            <w:proofErr w:type="spellEnd"/>
-            <w:r>
-              <w:rPr>
-                <w:rFonts w:ascii="Times New Roman" w:hAnsi="Times New Roman" w:cs="Times New Roman"/>
-                <w:bCs/>
-              </w:rPr>
-              <w:t xml:space="preserve"> correctamente este proceso</w:t>
+              <w:t>El sistema deberá enviar esta información en su base de datos, y mostrar un mensaje si se realizó correctamente este proceso</w:t>
             </w:r>
           </w:p>
         </w:tc>
@@ -4566,23 +4685,7 @@
                 <w:rFonts w:ascii="Times New Roman" w:hAnsi="Times New Roman" w:cs="Times New Roman"/>
                 <w:bCs/>
               </w:rPr>
-              <w:t xml:space="preserve">Cadena de texto que dirá si se </w:t>
-            </w:r>
-            <w:proofErr w:type="spellStart"/>
-            <w:r>
-              <w:rPr>
-                <w:rFonts w:ascii="Times New Roman" w:hAnsi="Times New Roman" w:cs="Times New Roman"/>
-                <w:bCs/>
-              </w:rPr>
-              <w:t>guardo</w:t>
-            </w:r>
-            <w:proofErr w:type="spellEnd"/>
-            <w:r>
-              <w:rPr>
-                <w:rFonts w:ascii="Times New Roman" w:hAnsi="Times New Roman" w:cs="Times New Roman"/>
-                <w:bCs/>
-              </w:rPr>
-              <w:t xml:space="preserve"> o no correctamente los datos</w:t>
+              <w:t>Cadena de texto que dirá si se guardó o no correctamente los datos</w:t>
             </w:r>
           </w:p>
         </w:tc>
@@ -4608,10 +4711,10 @@
         <w:tblLook w:val="04A0" w:firstRow="1" w:lastRow="0" w:firstColumn="1" w:lastColumn="0" w:noHBand="0" w:noVBand="1"/>
       </w:tblPr>
       <w:tblGrid>
-        <w:gridCol w:w="1742"/>
-        <w:gridCol w:w="1957"/>
-        <w:gridCol w:w="1174"/>
-        <w:gridCol w:w="3955"/>
+        <w:gridCol w:w="1779"/>
+        <w:gridCol w:w="1546"/>
+        <w:gridCol w:w="1221"/>
+        <w:gridCol w:w="4282"/>
       </w:tblGrid>
       <w:tr>
         <w:trPr>
@@ -4799,21 +4902,34 @@
               </w:rPr>
               <w:t xml:space="preserve">El programa permitirá al usuario observar todas las capsulas aprobadas en el proyecto o mostrarte cantidad de </w:t>
             </w:r>
-            <w:proofErr w:type="gramStart"/>
-            <w:r>
-              <w:rPr>
-                <w:rFonts w:ascii="Times New Roman" w:eastAsia="Times New Roman" w:hAnsi="Times New Roman" w:cs="Times New Roman"/>
-                <w:bCs/>
-              </w:rPr>
-              <w:t>cada tipos</w:t>
-            </w:r>
-            <w:proofErr w:type="gramEnd"/>
-            <w:r>
-              <w:rPr>
-                <w:rFonts w:ascii="Times New Roman" w:eastAsia="Times New Roman" w:hAnsi="Times New Roman" w:cs="Times New Roman"/>
-                <w:bCs/>
-              </w:rPr>
-              <w:t xml:space="preserve"> de capsulas existente, ya que su función esta unida a buscar capsulas.</w:t>
+            <w:r>
+              <w:rPr>
+                <w:rFonts w:ascii="Times New Roman" w:eastAsia="Times New Roman" w:hAnsi="Times New Roman" w:cs="Times New Roman"/>
+                <w:bCs/>
+              </w:rPr>
+              <w:t>cada tipo</w:t>
+            </w:r>
+            <w:r>
+              <w:rPr>
+                <w:rFonts w:ascii="Times New Roman" w:eastAsia="Times New Roman" w:hAnsi="Times New Roman" w:cs="Times New Roman"/>
+                <w:bCs/>
+              </w:rPr>
+              <w:t xml:space="preserve"> de capsulas existente, ya que su función </w:t>
+            </w:r>
+            <w:r>
+              <w:rPr>
+                <w:rFonts w:ascii="Times New Roman" w:eastAsia="Times New Roman" w:hAnsi="Times New Roman" w:cs="Times New Roman"/>
+                <w:bCs/>
+                <w:u w:val="single"/>
+              </w:rPr>
+              <w:t>esta</w:t>
+            </w:r>
+            <w:r>
+              <w:rPr>
+                <w:rFonts w:ascii="Times New Roman" w:eastAsia="Times New Roman" w:hAnsi="Times New Roman" w:cs="Times New Roman"/>
+                <w:bCs/>
+              </w:rPr>
+              <w:t xml:space="preserve"> unida a buscar capsulas.</w:t>
             </w:r>
           </w:p>
           <w:p>
@@ -5267,15 +5383,13 @@
                 <w:bCs/>
               </w:rPr>
             </w:pPr>
-            <w:proofErr w:type="spellStart"/>
-            <w:r>
-              <w:rPr>
-                <w:rFonts w:ascii="Times New Roman" w:eastAsia="Times New Roman" w:hAnsi="Times New Roman" w:cs="Times New Roman"/>
-                <w:bCs/>
-              </w:rPr>
-              <w:t>MensajeBuilder</w:t>
-            </w:r>
-            <w:proofErr w:type="spellEnd"/>
+            <w:r>
+              <w:rPr>
+                <w:rFonts w:ascii="Times New Roman" w:eastAsia="Times New Roman" w:hAnsi="Times New Roman" w:cs="Times New Roman"/>
+                <w:bCs/>
+              </w:rPr>
+              <w:t>Message</w:t>
+            </w:r>
           </w:p>
         </w:tc>
         <w:tc>
@@ -5377,10 +5491,10 @@
         <w:tblLook w:val="04A0" w:firstRow="1" w:lastRow="0" w:firstColumn="1" w:lastColumn="0" w:noHBand="0" w:noVBand="1"/>
       </w:tblPr>
       <w:tblGrid>
-        <w:gridCol w:w="1741"/>
-        <w:gridCol w:w="1732"/>
-        <w:gridCol w:w="966"/>
-        <w:gridCol w:w="4389"/>
+        <w:gridCol w:w="1652"/>
+        <w:gridCol w:w="2210"/>
+        <w:gridCol w:w="1301"/>
+        <w:gridCol w:w="3665"/>
       </w:tblGrid>
       <w:tr>
         <w:trPr>
@@ -5458,7 +5572,21 @@
                 <w:rFonts w:ascii="Times New Roman" w:eastAsia="Times New Roman" w:hAnsi="Times New Roman" w:cs="Times New Roman"/>
                 <w:bCs/>
               </w:rPr>
-              <w:t>6. Mostrar las etapas aprendidas según la etapa del proyecto</w:t>
+              <w:t>6. Mostrar l</w:t>
+            </w:r>
+            <w:r>
+              <w:rPr>
+                <w:rFonts w:ascii="Times New Roman" w:eastAsia="Times New Roman" w:hAnsi="Times New Roman" w:cs="Times New Roman"/>
+                <w:bCs/>
+              </w:rPr>
+              <w:t>istado de lecciones aprendidas</w:t>
+            </w:r>
+            <w:r>
+              <w:rPr>
+                <w:rFonts w:ascii="Times New Roman" w:eastAsia="Times New Roman" w:hAnsi="Times New Roman" w:cs="Times New Roman"/>
+                <w:bCs/>
+              </w:rPr>
+              <w:t xml:space="preserve"> según la etapa del proyecto</w:t>
             </w:r>
           </w:p>
         </w:tc>
@@ -5539,7 +5667,21 @@
                 <w:rFonts w:ascii="Times New Roman" w:eastAsia="Times New Roman" w:hAnsi="Times New Roman" w:cs="Times New Roman"/>
                 <w:bCs/>
               </w:rPr>
-              <w:t>El sistema permitirá al usuario observar todas las lecciones aprendidas de un proyecto, según una de las 6 etapas que escoja el usuario. Además</w:t>
+              <w:t>El sistema permitirá al usuario observar todas las lecciones aprendidas de un proyecto, según una de las 6 etapas que escoja el usuario</w:t>
+            </w:r>
+            <w:r>
+              <w:rPr>
+                <w:rFonts w:ascii="Times New Roman" w:eastAsia="Times New Roman" w:hAnsi="Times New Roman" w:cs="Times New Roman"/>
+                <w:bCs/>
+              </w:rPr>
+              <w:t>, esto será mediante escoger una opción 1 al 6, ya que cada etapa esta almacenada en un arreglo</w:t>
+            </w:r>
+            <w:r>
+              <w:rPr>
+                <w:rFonts w:ascii="Times New Roman" w:eastAsia="Times New Roman" w:hAnsi="Times New Roman" w:cs="Times New Roman"/>
+                <w:bCs/>
+              </w:rPr>
+              <w:t>. Además</w:t>
             </w:r>
             <w:r>
               <w:rPr>
@@ -5553,7 +5695,28 @@
                 <w:rFonts w:ascii="Times New Roman" w:eastAsia="Times New Roman" w:hAnsi="Times New Roman" w:cs="Times New Roman"/>
                 <w:bCs/>
               </w:rPr>
-              <w:t xml:space="preserve"> solo se mostrará si la etapa esta culminada</w:t>
+              <w:t xml:space="preserve"> solo se mostrará </w:t>
+            </w:r>
+            <w:r>
+              <w:rPr>
+                <w:rFonts w:ascii="Times New Roman" w:eastAsia="Times New Roman" w:hAnsi="Times New Roman" w:cs="Times New Roman"/>
+                <w:bCs/>
+              </w:rPr>
+              <w:t xml:space="preserve">las lecciones de la etapa </w:t>
+            </w:r>
+            <w:r>
+              <w:rPr>
+                <w:rFonts w:ascii="Times New Roman" w:eastAsia="Times New Roman" w:hAnsi="Times New Roman" w:cs="Times New Roman"/>
+                <w:bCs/>
+              </w:rPr>
+              <w:t xml:space="preserve">si </w:t>
+            </w:r>
+            <w:r>
+              <w:rPr>
+                <w:rFonts w:ascii="Times New Roman" w:eastAsia="Times New Roman" w:hAnsi="Times New Roman" w:cs="Times New Roman"/>
+                <w:bCs/>
+              </w:rPr>
+              <w:t xml:space="preserve">esta tiene. </w:t>
             </w:r>
           </w:p>
         </w:tc>
@@ -5570,7 +5733,6 @@
             <w:tcBorders>
               <w:top w:val="single" w:sz="4" w:space="0" w:color="000000"/>
               <w:left w:val="single" w:sz="4" w:space="0" w:color="000000"/>
-              <w:bottom w:val="single" w:sz="4" w:space="0" w:color="000000"/>
               <w:right w:val="single" w:sz="4" w:space="0" w:color="000000"/>
             </w:tcBorders>
             <w:shd w:val="clear" w:color="auto" w:fill="D9E2F3"/>
@@ -5724,9 +5886,7 @@
             <w:tcW w:w="0" w:type="auto"/>
             <w:vMerge/>
             <w:tcBorders>
-              <w:top w:val="single" w:sz="4" w:space="0" w:color="000000"/>
-              <w:left w:val="single" w:sz="4" w:space="0" w:color="000000"/>
-              <w:bottom w:val="single" w:sz="4" w:space="0" w:color="000000"/>
+              <w:left w:val="single" w:sz="4" w:space="0" w:color="000000"/>
               <w:right w:val="single" w:sz="4" w:space="0" w:color="000000"/>
             </w:tcBorders>
             <w:vAlign w:val="center"/>
@@ -5807,48 +5967,56 @@
                 <w:bCs/>
               </w:rPr>
             </w:pPr>
-            <w:r>
-              <w:rPr>
-                <w:rFonts w:ascii="Times New Roman" w:eastAsia="Times New Roman" w:hAnsi="Times New Roman" w:cs="Times New Roman"/>
-                <w:bCs/>
-              </w:rPr>
-              <w:t>String</w:t>
-            </w:r>
-          </w:p>
-        </w:tc>
-        <w:tc>
-          <w:tcPr>
-            <w:tcW w:w="0" w:type="auto"/>
-            <w:tcBorders>
-              <w:top w:val="single" w:sz="4" w:space="0" w:color="000000"/>
-              <w:left w:val="single" w:sz="4" w:space="0" w:color="000000"/>
-              <w:bottom w:val="single" w:sz="4" w:space="0" w:color="000000"/>
-              <w:right w:val="single" w:sz="4" w:space="0" w:color="000000"/>
-            </w:tcBorders>
-            <w:tcMar>
-              <w:top w:w="0" w:type="dxa"/>
-              <w:left w:w="108" w:type="dxa"/>
-              <w:bottom w:w="0" w:type="dxa"/>
-              <w:right w:w="108" w:type="dxa"/>
-            </w:tcMar>
-            <w:vAlign w:val="center"/>
-            <w:hideMark/>
-          </w:tcPr>
-          <w:p>
-            <w:pPr>
-              <w:spacing w:after="0" w:line="240" w:lineRule="auto"/>
-              <w:jc w:val="center"/>
-              <w:rPr>
-                <w:rFonts w:ascii="Times New Roman" w:eastAsia="Times New Roman" w:hAnsi="Times New Roman" w:cs="Times New Roman"/>
-                <w:bCs/>
-              </w:rPr>
-            </w:pPr>
-            <w:r>
-              <w:rPr>
-                <w:rFonts w:ascii="Times New Roman" w:eastAsia="Times New Roman" w:hAnsi="Times New Roman" w:cs="Times New Roman"/>
-                <w:bCs/>
-              </w:rPr>
-              <w:t>Solo se acepta un nombre de las 6 etapas predeterminadas en cada proyecto, siempre y cuando este culminada la etapa</w:t>
+            <w:proofErr w:type="spellStart"/>
+            <w:r>
+              <w:rPr>
+                <w:rFonts w:ascii="Times New Roman" w:eastAsia="Times New Roman" w:hAnsi="Times New Roman" w:cs="Times New Roman"/>
+                <w:bCs/>
+              </w:rPr>
+              <w:t>I</w:t>
+            </w:r>
+            <w:r>
+              <w:rPr>
+                <w:rFonts w:ascii="Times New Roman" w:eastAsia="Times New Roman" w:hAnsi="Times New Roman" w:cs="Times New Roman"/>
+                <w:bCs/>
+              </w:rPr>
+              <w:t>nt</w:t>
+            </w:r>
+            <w:proofErr w:type="spellEnd"/>
+          </w:p>
+        </w:tc>
+        <w:tc>
+          <w:tcPr>
+            <w:tcW w:w="0" w:type="auto"/>
+            <w:tcBorders>
+              <w:top w:val="single" w:sz="4" w:space="0" w:color="000000"/>
+              <w:left w:val="single" w:sz="4" w:space="0" w:color="000000"/>
+              <w:bottom w:val="single" w:sz="4" w:space="0" w:color="000000"/>
+              <w:right w:val="single" w:sz="4" w:space="0" w:color="000000"/>
+            </w:tcBorders>
+            <w:tcMar>
+              <w:top w:w="0" w:type="dxa"/>
+              <w:left w:w="108" w:type="dxa"/>
+              <w:bottom w:w="0" w:type="dxa"/>
+              <w:right w:w="108" w:type="dxa"/>
+            </w:tcMar>
+            <w:vAlign w:val="center"/>
+            <w:hideMark/>
+          </w:tcPr>
+          <w:p>
+            <w:pPr>
+              <w:spacing w:after="0" w:line="240" w:lineRule="auto"/>
+              <w:rPr>
+                <w:rFonts w:ascii="Times New Roman" w:eastAsia="Times New Roman" w:hAnsi="Times New Roman" w:cs="Times New Roman"/>
+                <w:bCs/>
+              </w:rPr>
+            </w:pPr>
+            <w:r>
+              <w:rPr>
+                <w:rFonts w:ascii="Times New Roman" w:eastAsia="Times New Roman" w:hAnsi="Times New Roman" w:cs="Times New Roman"/>
+                <w:bCs/>
+              </w:rPr>
+              <w:t>Enteros entre 1 a 6</w:t>
             </w:r>
           </w:p>
         </w:tc>
@@ -5926,14 +6094,7 @@
                 <w:rFonts w:ascii="Times New Roman" w:eastAsia="Times New Roman" w:hAnsi="Times New Roman" w:cs="Times New Roman"/>
                 <w:bCs/>
               </w:rPr>
-              <w:t xml:space="preserve">El sistema mostrará una salida de datos, donde el usuario observará todas las </w:t>
-            </w:r>
-            <w:r>
-              <w:rPr>
-                <w:rFonts w:ascii="Times New Roman" w:eastAsia="Times New Roman" w:hAnsi="Times New Roman" w:cs="Times New Roman"/>
-                <w:bCs/>
-              </w:rPr>
-              <w:t>lecciones aprendidas según la etapa</w:t>
+              <w:t>El sistema mostrará una salida de datos, donde el usuario observará todas las lecciones aprendidas según la etapa</w:t>
             </w:r>
           </w:p>
         </w:tc>
@@ -6222,14 +6383,14 @@
                 <w:rFonts w:ascii="Times New Roman" w:eastAsia="Times New Roman" w:hAnsi="Times New Roman" w:cs="Times New Roman"/>
                 <w:bCs/>
               </w:rPr>
-              <w:t xml:space="preserve">Los datos </w:t>
-            </w:r>
-            <w:r>
-              <w:rPr>
-                <w:rFonts w:ascii="Times New Roman" w:eastAsia="Times New Roman" w:hAnsi="Times New Roman" w:cs="Times New Roman"/>
-                <w:bCs/>
-              </w:rPr>
-              <w:t>de las lecciones aprendidas de la etapa escogida</w:t>
+              <w:t>Los datos de las lecciones aprendidas de la etapa escogida</w:t>
+            </w:r>
+            <w:r>
+              <w:rPr>
+                <w:rFonts w:ascii="Times New Roman" w:eastAsia="Times New Roman" w:hAnsi="Times New Roman" w:cs="Times New Roman"/>
+                <w:bCs/>
+              </w:rPr>
+              <w:t>.</w:t>
             </w:r>
           </w:p>
         </w:tc>
@@ -6418,23 +6579,7 @@
                 <w:rFonts w:ascii="Times New Roman" w:eastAsia="Times New Roman" w:hAnsi="Times New Roman" w:cs="Times New Roman"/>
                 <w:bCs/>
               </w:rPr>
-              <w:t xml:space="preserve">El sistema por medio de ingresar el nombre del colaborador buscará si en algún proyecto </w:t>
-            </w:r>
-            <w:proofErr w:type="spellStart"/>
-            <w:r>
-              <w:rPr>
-                <w:rFonts w:ascii="Times New Roman" w:eastAsia="Times New Roman" w:hAnsi="Times New Roman" w:cs="Times New Roman"/>
-                <w:bCs/>
-              </w:rPr>
-              <w:t>a</w:t>
-            </w:r>
-            <w:proofErr w:type="spellEnd"/>
-            <w:r>
-              <w:rPr>
-                <w:rFonts w:ascii="Times New Roman" w:eastAsia="Times New Roman" w:hAnsi="Times New Roman" w:cs="Times New Roman"/>
-                <w:bCs/>
-              </w:rPr>
-              <w:t xml:space="preserve"> registrado capsulas</w:t>
+              <w:t>El sistema por medio de ingresar el nombre del colaborador buscará si en algún proyecto registrado capsulas</w:t>
             </w:r>
           </w:p>
         </w:tc>
@@ -9094,6 +9239,95 @@
     </w:lvl>
   </w:abstractNum>
   <w:abstractNum w:abstractNumId="3" w15:restartNumberingAfterBreak="0">
+    <w:nsid w:val="59473243"/>
+    <w:multiLevelType w:val="hybridMultilevel"/>
+    <w:tmpl w:val="E91EB0E0"/>
+    <w:lvl w:ilvl="0" w:tplc="BB449F54">
+      <w:start w:val="4"/>
+      <w:numFmt w:val="decimal"/>
+      <w:lvlText w:val="%1."/>
+      <w:lvlJc w:val="left"/>
+      <w:pPr>
+        <w:ind w:left="1080" w:hanging="360"/>
+      </w:pPr>
+      <w:rPr>
+        <w:rFonts w:hint="default"/>
+      </w:rPr>
+    </w:lvl>
+    <w:lvl w:ilvl="1" w:tplc="240A0019" w:tentative="1">
+      <w:start w:val="1"/>
+      <w:numFmt w:val="lowerLetter"/>
+      <w:lvlText w:val="%2."/>
+      <w:lvlJc w:val="left"/>
+      <w:pPr>
+        <w:ind w:left="1800" w:hanging="360"/>
+      </w:pPr>
+    </w:lvl>
+    <w:lvl w:ilvl="2" w:tplc="240A001B" w:tentative="1">
+      <w:start w:val="1"/>
+      <w:numFmt w:val="lowerRoman"/>
+      <w:lvlText w:val="%3."/>
+      <w:lvlJc w:val="right"/>
+      <w:pPr>
+        <w:ind w:left="2520" w:hanging="180"/>
+      </w:pPr>
+    </w:lvl>
+    <w:lvl w:ilvl="3" w:tplc="240A000F" w:tentative="1">
+      <w:start w:val="1"/>
+      <w:numFmt w:val="decimal"/>
+      <w:lvlText w:val="%4."/>
+      <w:lvlJc w:val="left"/>
+      <w:pPr>
+        <w:ind w:left="3240" w:hanging="360"/>
+      </w:pPr>
+    </w:lvl>
+    <w:lvl w:ilvl="4" w:tplc="240A0019" w:tentative="1">
+      <w:start w:val="1"/>
+      <w:numFmt w:val="lowerLetter"/>
+      <w:lvlText w:val="%5."/>
+      <w:lvlJc w:val="left"/>
+      <w:pPr>
+        <w:ind w:left="3960" w:hanging="360"/>
+      </w:pPr>
+    </w:lvl>
+    <w:lvl w:ilvl="5" w:tplc="240A001B" w:tentative="1">
+      <w:start w:val="1"/>
+      <w:numFmt w:val="lowerRoman"/>
+      <w:lvlText w:val="%6."/>
+      <w:lvlJc w:val="right"/>
+      <w:pPr>
+        <w:ind w:left="4680" w:hanging="180"/>
+      </w:pPr>
+    </w:lvl>
+    <w:lvl w:ilvl="6" w:tplc="240A000F" w:tentative="1">
+      <w:start w:val="1"/>
+      <w:numFmt w:val="decimal"/>
+      <w:lvlText w:val="%7."/>
+      <w:lvlJc w:val="left"/>
+      <w:pPr>
+        <w:ind w:left="5400" w:hanging="360"/>
+      </w:pPr>
+    </w:lvl>
+    <w:lvl w:ilvl="7" w:tplc="240A0019" w:tentative="1">
+      <w:start w:val="1"/>
+      <w:numFmt w:val="lowerLetter"/>
+      <w:lvlText w:val="%8."/>
+      <w:lvlJc w:val="left"/>
+      <w:pPr>
+        <w:ind w:left="6120" w:hanging="360"/>
+      </w:pPr>
+    </w:lvl>
+    <w:lvl w:ilvl="8" w:tplc="240A001B" w:tentative="1">
+      <w:start w:val="1"/>
+      <w:numFmt w:val="lowerRoman"/>
+      <w:lvlText w:val="%9."/>
+      <w:lvlJc w:val="right"/>
+      <w:pPr>
+        <w:ind w:left="6840" w:hanging="180"/>
+      </w:pPr>
+    </w:lvl>
+  </w:abstractNum>
+  <w:abstractNum w:abstractNumId="4" w15:restartNumberingAfterBreak="0">
     <w:nsid w:val="59B23A3D"/>
     <w:multiLevelType w:val="hybridMultilevel"/>
     <w:tmpl w:val="EA0ED248"/>
@@ -9189,10 +9423,13 @@
     <w:abstractNumId w:val="1"/>
   </w:num>
   <w:num w:numId="3" w16cid:durableId="1849952518">
-    <w:abstractNumId w:val="3"/>
+    <w:abstractNumId w:val="4"/>
   </w:num>
   <w:num w:numId="4" w16cid:durableId="1874687950">
     <w:abstractNumId w:val="0"/>
+  </w:num>
+  <w:num w:numId="5" w16cid:durableId="513419331">
+    <w:abstractNumId w:val="3"/>
   </w:num>
 </w:numbering>
 </file>

</xml_diff>